<commit_message>
Meetrapport constructor opzet gemaakt maar moet nog verder gedaan worden, ook nog test voor snelheid greyscale conversion
</commit_message>
<xml_diff>
--- a/meetrapporten/working/Week 1 ImageShell Meetrapport.docx
+++ b/meetrapporten/working/Week 1 ImageShell Meetrapport.docx
@@ -146,8 +146,6 @@
           <w:lang w:val="nl-NL"/>
         </w:rPr>
       </w:pPr>
-      <w:bookmarkStart w:id="0" w:name="_GoBack"/>
-      <w:bookmarkEnd w:id="0"/>
       <w:r>
         <w:rPr>
           <w:lang w:val="nl-NL"/>
@@ -4897,6 +4895,28 @@
         </w:rPr>
         <w:t>.</w:t>
       </w:r>
+      <w:r>
+        <w:rPr>
+          <w:lang w:val="nl-NL"/>
+        </w:rPr>
+        <w:t xml:space="preserve"> Dit was van te voren voorspeld aangezien het aanmaken van een </w:t>
+      </w:r>
+      <w:proofErr w:type="spellStart"/>
+      <w:r>
+        <w:rPr>
+          <w:lang w:val="nl-NL"/>
+        </w:rPr>
+        <w:t>dymensionale</w:t>
+      </w:r>
+      <w:proofErr w:type="spellEnd"/>
+      <w:r>
+        <w:rPr>
+          <w:lang w:val="nl-NL"/>
+        </w:rPr>
+        <w:t xml:space="preserve"> 2d array meer tijd kost dan het aanmaken van een dynamische 1d array. </w:t>
+      </w:r>
+      <w:bookmarkStart w:id="0" w:name="_GoBack"/>
+      <w:bookmarkEnd w:id="0"/>
     </w:p>
     <w:p>
       <w:pPr>

</xml_diff>